<commit_message>
Diary and video link
</commit_message>
<xml_diff>
--- a/Learning Diary/Fullstack_diary.docx
+++ b/Learning Diary/Fullstack_diary.docx
@@ -172,8 +172,21 @@
           <w:szCs w:val="24"/>
           <w:lang w:val="en-US" w:eastAsia="en-US"/>
         </w:rPr>
-        <w:t>Sof</w:t>
-      </w:r>
+        <w:t>Software Development Skills Fullstack, Online Course</w:t>
+      </w:r>
+    </w:p>
+    <w:p>
+      <w:pPr>
+        <w:pStyle w:val="Title"/>
+        <w:jc w:val="left"/>
+        <w:rPr>
+          <w:rFonts w:ascii="Times New Roman" w:hAnsi="Times New Roman" w:cs="Times New Roman"/>
+          <w:b w:val="false"/>
+          <w:sz w:val="24"/>
+          <w:szCs w:val="24"/>
+          <w:lang w:val="en-US" w:eastAsia="en-US"/>
+        </w:rPr>
+      </w:pPr>
       <w:r>
         <w:rPr>
           <w:rFonts w:cs="Times New Roman" w:ascii="Times New Roman" w:hAnsi="Times New Roman"/>
@@ -182,49 +195,6 @@
           <w:szCs w:val="24"/>
           <w:lang w:val="en-US" w:eastAsia="en-US"/>
         </w:rPr>
-        <w:t>t</w:t>
-      </w:r>
-      <w:r>
-        <w:rPr>
-          <w:rFonts w:cs="Times New Roman" w:ascii="Times New Roman" w:hAnsi="Times New Roman"/>
-          <w:b w:val="false"/>
-          <w:sz w:val="24"/>
-          <w:szCs w:val="24"/>
-          <w:lang w:val="en-US" w:eastAsia="en-US"/>
-        </w:rPr>
-        <w:t xml:space="preserve">ware Development Skills </w:t>
-      </w:r>
-      <w:r>
-        <w:rPr>
-          <w:rFonts w:cs="Times New Roman" w:ascii="Times New Roman" w:hAnsi="Times New Roman"/>
-          <w:b w:val="false"/>
-          <w:sz w:val="24"/>
-          <w:szCs w:val="24"/>
-          <w:lang w:val="en-US" w:eastAsia="en-US"/>
-        </w:rPr>
-        <w:t>Fullstack, Online Course</w:t>
-      </w:r>
-    </w:p>
-    <w:p>
-      <w:pPr>
-        <w:pStyle w:val="Title"/>
-        <w:jc w:val="left"/>
-        <w:rPr>
-          <w:rFonts w:ascii="Times New Roman" w:hAnsi="Times New Roman" w:cs="Times New Roman"/>
-          <w:b w:val="false"/>
-          <w:sz w:val="24"/>
-          <w:szCs w:val="24"/>
-          <w:lang w:val="en-US" w:eastAsia="en-US"/>
-        </w:rPr>
-      </w:pPr>
-      <w:r>
-        <w:rPr>
-          <w:rFonts w:cs="Times New Roman" w:ascii="Times New Roman" w:hAnsi="Times New Roman"/>
-          <w:b w:val="false"/>
-          <w:sz w:val="24"/>
-          <w:szCs w:val="24"/>
-          <w:lang w:val="en-US" w:eastAsia="en-US"/>
-        </w:rPr>
       </w:r>
     </w:p>
     <w:p>
@@ -242,25 +212,7 @@
           <w:szCs w:val="24"/>
           <w:lang w:val="en-US" w:eastAsia="en-US"/>
         </w:rPr>
-        <w:t>Sami Seppälä</w:t>
-      </w:r>
-      <w:r>
-        <w:rPr>
-          <w:rFonts w:cs="Times New Roman" w:ascii="Times New Roman" w:hAnsi="Times New Roman"/>
-          <w:sz w:val="24"/>
-          <w:szCs w:val="24"/>
-          <w:lang w:val="en-US" w:eastAsia="en-US"/>
-        </w:rPr>
-        <w:t xml:space="preserve">, </w:t>
-      </w:r>
-      <w:r>
-        <w:rPr>
-          <w:rFonts w:cs="Times New Roman" w:ascii="Times New Roman" w:hAnsi="Times New Roman"/>
-          <w:sz w:val="24"/>
-          <w:szCs w:val="24"/>
-          <w:lang w:val="en-US" w:eastAsia="en-US"/>
-        </w:rPr>
-        <w:t>x103333</w:t>
+        <w:t>Sami Seppälä, x103333</w:t>
       </w:r>
     </w:p>
     <w:p>
@@ -366,31 +318,7 @@
         <w:rPr>
           <w:lang w:val="en-US" w:eastAsia="en-US"/>
         </w:rPr>
-        <w:t xml:space="preserve">Date : </w:t>
-      </w:r>
-      <w:r>
-        <w:rPr>
-          <w:lang w:val="en-US" w:eastAsia="en-US"/>
-        </w:rPr>
-        <w:t>3</w:t>
-      </w:r>
-      <w:r>
-        <w:rPr>
-          <w:lang w:val="en-US" w:eastAsia="en-US"/>
-        </w:rPr>
-        <w:t>.</w:t>
-      </w:r>
-      <w:r>
-        <w:rPr>
-          <w:lang w:val="en-US" w:eastAsia="en-US"/>
-        </w:rPr>
-        <w:t>5</w:t>
-      </w:r>
-      <w:r>
-        <w:rPr>
-          <w:lang w:val="en-US" w:eastAsia="en-US"/>
-        </w:rPr>
-        <w:t>.2024</w:t>
+        <w:t>Date: 3.5.2024</w:t>
       </w:r>
     </w:p>
     <w:p>
@@ -404,13 +332,7 @@
         <w:rPr>
           <w:lang w:val="en-US" w:eastAsia="en-US"/>
         </w:rPr>
-        <w:t xml:space="preserve">Activity : Course start, setup and </w:t>
-      </w:r>
-      <w:r>
-        <w:rPr>
-          <w:lang w:val="en-US" w:eastAsia="en-US"/>
-        </w:rPr>
-        <w:t>NodeJS and MongoDB modules</w:t>
+        <w:t>Activity: Course start, setup and NodeJS and MongoDB modules</w:t>
       </w:r>
     </w:p>
     <w:p>
@@ -424,13 +346,7 @@
         <w:rPr>
           <w:lang w:val="en-US" w:eastAsia="en-US"/>
         </w:rPr>
-        <w:t xml:space="preserve">Learning outcome: </w:t>
-      </w:r>
-      <w:r>
-        <w:rPr>
-          <w:lang w:val="en-US" w:eastAsia="en-US"/>
-        </w:rPr>
-        <w:t>Brushing up my skills in two very familiar technologies.</w:t>
+        <w:t>Learning outcome: Brushing up my skills in two very familiar technologies.</w:t>
       </w:r>
     </w:p>
     <w:p>
@@ -457,31 +373,7 @@
         <w:rPr>
           <w:lang w:val="en-US" w:eastAsia="en-US"/>
         </w:rPr>
-        <w:t xml:space="preserve">Date : </w:t>
-      </w:r>
-      <w:r>
-        <w:rPr>
-          <w:lang w:val="en-US" w:eastAsia="en-US"/>
-        </w:rPr>
-        <w:t>4</w:t>
-      </w:r>
-      <w:r>
-        <w:rPr>
-          <w:lang w:val="en-US" w:eastAsia="en-US"/>
-        </w:rPr>
-        <w:t>.</w:t>
-      </w:r>
-      <w:r>
-        <w:rPr>
-          <w:lang w:val="en-US" w:eastAsia="en-US"/>
-        </w:rPr>
-        <w:t>5</w:t>
-      </w:r>
-      <w:r>
-        <w:rPr>
-          <w:lang w:val="en-US" w:eastAsia="en-US"/>
-        </w:rPr>
-        <w:t>.2024</w:t>
+        <w:t>Date: 4.5.2024</w:t>
       </w:r>
     </w:p>
     <w:p>
@@ -495,13 +387,7 @@
         <w:rPr>
           <w:lang w:val="en-US" w:eastAsia="en-US"/>
         </w:rPr>
-        <w:t xml:space="preserve">Activity : </w:t>
-      </w:r>
-      <w:r>
-        <w:rPr>
-          <w:lang w:val="en-US" w:eastAsia="en-US"/>
-        </w:rPr>
-        <w:t>ExpressJS module</w:t>
+        <w:t>Activity: ExpressJS module</w:t>
       </w:r>
     </w:p>
     <w:p>
@@ -515,13 +401,7 @@
         <w:rPr>
           <w:lang w:val="en-US" w:eastAsia="en-US"/>
         </w:rPr>
-        <w:t xml:space="preserve">Learning outcome: </w:t>
-      </w:r>
-      <w:r>
-        <w:rPr>
-          <w:lang w:val="en-US" w:eastAsia="en-US"/>
-        </w:rPr>
-        <w:t>Review of familiar concepts, but also some new tricks</w:t>
+        <w:t>Learning outcome: Review of familiar concepts, but also some new tricks</w:t>
       </w:r>
     </w:p>
     <w:p>
@@ -548,31 +428,7 @@
         <w:rPr>
           <w:lang w:val="en-US" w:eastAsia="en-US"/>
         </w:rPr>
-        <w:t xml:space="preserve">Date : </w:t>
-      </w:r>
-      <w:r>
-        <w:rPr>
-          <w:lang w:val="en-US" w:eastAsia="en-US"/>
-        </w:rPr>
-        <w:t>5</w:t>
-      </w:r>
-      <w:r>
-        <w:rPr>
-          <w:lang w:val="en-US" w:eastAsia="en-US"/>
-        </w:rPr>
-        <w:t>.</w:t>
-      </w:r>
-      <w:r>
-        <w:rPr>
-          <w:lang w:val="en-US" w:eastAsia="en-US"/>
-        </w:rPr>
-        <w:t>5</w:t>
-      </w:r>
-      <w:r>
-        <w:rPr>
-          <w:lang w:val="en-US" w:eastAsia="en-US"/>
-        </w:rPr>
-        <w:t>.2024</w:t>
+        <w:t>Date: 5.5.2024</w:t>
       </w:r>
     </w:p>
     <w:p>
@@ -586,13 +442,7 @@
         <w:rPr>
           <w:lang w:val="en-US" w:eastAsia="en-US"/>
         </w:rPr>
-        <w:t xml:space="preserve">Activity : </w:t>
-      </w:r>
-      <w:r>
-        <w:rPr>
-          <w:lang w:val="en-US" w:eastAsia="en-US"/>
-        </w:rPr>
-        <w:t>Angular module and the MEAN-Stack video</w:t>
+        <w:t>Activity: Angular module and the MEAN-Stack video</w:t>
       </w:r>
     </w:p>
     <w:p>
@@ -606,13 +456,7 @@
         <w:rPr>
           <w:lang w:val="en-US" w:eastAsia="en-US"/>
         </w:rPr>
-        <w:t xml:space="preserve">Learning outcome: </w:t>
-      </w:r>
-      <w:r>
-        <w:rPr>
-          <w:lang w:val="en-US" w:eastAsia="en-US"/>
-        </w:rPr>
-        <w:t>A good dive into Angular; although already familiar, it has been some time I have used Angular previously.</w:t>
+        <w:t>Learning outcome: A good dive into Angular; although already familiar, it has been some time I have used Angular previously.</w:t>
       </w:r>
     </w:p>
     <w:p>
@@ -639,31 +483,7 @@
         <w:rPr>
           <w:lang w:val="en-US" w:eastAsia="en-US"/>
         </w:rPr>
-        <w:t xml:space="preserve">Date : </w:t>
-      </w:r>
-      <w:r>
-        <w:rPr>
-          <w:lang w:val="en-US" w:eastAsia="en-US"/>
-        </w:rPr>
-        <w:t>11</w:t>
-      </w:r>
-      <w:r>
-        <w:rPr>
-          <w:lang w:val="en-US" w:eastAsia="en-US"/>
-        </w:rPr>
-        <w:t>.</w:t>
-      </w:r>
-      <w:r>
-        <w:rPr>
-          <w:lang w:val="en-US" w:eastAsia="en-US"/>
-        </w:rPr>
-        <w:t>5</w:t>
-      </w:r>
-      <w:r>
-        <w:rPr>
-          <w:lang w:val="en-US" w:eastAsia="en-US"/>
-        </w:rPr>
-        <w:t>.2024</w:t>
+        <w:t>Date: 11.5.2024</w:t>
       </w:r>
     </w:p>
     <w:p>
@@ -677,13 +497,7 @@
         <w:rPr>
           <w:lang w:val="en-US" w:eastAsia="en-US"/>
         </w:rPr>
-        <w:t xml:space="preserve">Activity : </w:t>
-      </w:r>
-      <w:r>
-        <w:rPr>
-          <w:lang w:val="en-US" w:eastAsia="en-US"/>
-        </w:rPr>
-        <w:t>Began work on the course project</w:t>
+        <w:t>Activity: Began work on the course project</w:t>
       </w:r>
     </w:p>
     <w:p>
@@ -697,18 +511,219 @@
         <w:rPr>
           <w:lang w:val="en-US" w:eastAsia="en-US"/>
         </w:rPr>
-        <w:t xml:space="preserve">Learning outcome: </w:t>
-      </w:r>
-      <w:r>
-        <w:rPr>
-          <w:lang w:val="en-US" w:eastAsia="en-US"/>
-        </w:rPr>
-        <w:t>Web-app design</w:t>
-      </w:r>
-    </w:p>
-    <w:p>
-      <w:pPr>
-        <w:pStyle w:val="Indexheading"/>
+        <w:t xml:space="preserve">Learning outcome: Web-app design, </w:t>
+      </w:r>
+      <w:r>
+        <w:rPr>
+          <w:lang w:val="en-US" w:eastAsia="en-US"/>
+        </w:rPr>
+        <w:t>passport-jwt and validator use</w:t>
+      </w:r>
+    </w:p>
+    <w:p>
+      <w:pPr>
+        <w:pStyle w:val="Normal"/>
+        <w:rPr>
+          <w:lang w:val="en-US" w:eastAsia="en-US"/>
+        </w:rPr>
+      </w:pPr>
+      <w:r>
+        <w:rPr/>
+      </w:r>
+    </w:p>
+    <w:p>
+      <w:pPr>
+        <w:pStyle w:val="Normal"/>
+        <w:rPr>
+          <w:lang w:val="en-US" w:eastAsia="en-US"/>
+        </w:rPr>
+      </w:pPr>
+      <w:r>
+        <w:rPr>
+          <w:lang w:val="en-US" w:eastAsia="en-US"/>
+        </w:rPr>
+        <w:t>Date: 18.5.2024</w:t>
+      </w:r>
+    </w:p>
+    <w:p>
+      <w:pPr>
+        <w:pStyle w:val="Normal"/>
+        <w:rPr>
+          <w:lang w:val="en-US" w:eastAsia="en-US"/>
+        </w:rPr>
+      </w:pPr>
+      <w:r>
+        <w:rPr>
+          <w:lang w:val="en-US" w:eastAsia="en-US"/>
+        </w:rPr>
+        <w:t>Activity: Finish server building</w:t>
+      </w:r>
+    </w:p>
+    <w:p>
+      <w:pPr>
+        <w:pStyle w:val="Normal"/>
+        <w:rPr>
+          <w:lang w:val="en-US" w:eastAsia="en-US"/>
+        </w:rPr>
+      </w:pPr>
+      <w:r>
+        <w:rPr>
+          <w:lang w:val="en-US" w:eastAsia="en-US"/>
+        </w:rPr>
+        <w:t>Learning outcome: Express.js and MongoDB skills</w:t>
+      </w:r>
+    </w:p>
+    <w:p>
+      <w:pPr>
+        <w:pStyle w:val="Normal"/>
+        <w:rPr>
+          <w:lang w:val="en-US" w:eastAsia="en-US"/>
+        </w:rPr>
+      </w:pPr>
+      <w:r>
+        <w:rPr/>
+      </w:r>
+    </w:p>
+    <w:p>
+      <w:pPr>
+        <w:pStyle w:val="Normal"/>
+        <w:rPr>
+          <w:lang w:val="en-US" w:eastAsia="en-US"/>
+        </w:rPr>
+      </w:pPr>
+      <w:r>
+        <w:rPr>
+          <w:lang w:val="en-US" w:eastAsia="en-US"/>
+        </w:rPr>
+        <w:t>Date: 10.6.2024</w:t>
+      </w:r>
+    </w:p>
+    <w:p>
+      <w:pPr>
+        <w:pStyle w:val="Normal"/>
+        <w:rPr>
+          <w:lang w:val="en-US" w:eastAsia="en-US"/>
+        </w:rPr>
+      </w:pPr>
+      <w:r>
+        <w:rPr>
+          <w:lang w:val="en-US" w:eastAsia="en-US"/>
+        </w:rPr>
+        <w:t>Activity: Building the client for application</w:t>
+      </w:r>
+    </w:p>
+    <w:p>
+      <w:pPr>
+        <w:pStyle w:val="Normal"/>
+        <w:rPr>
+          <w:lang w:val="en-US" w:eastAsia="en-US"/>
+        </w:rPr>
+      </w:pPr>
+      <w:r>
+        <w:rPr>
+          <w:lang w:val="en-US" w:eastAsia="en-US"/>
+        </w:rPr>
+        <w:t>Learning outcome: Angular development skills, building navigation, login and registration functionalities</w:t>
+      </w:r>
+    </w:p>
+    <w:p>
+      <w:pPr>
+        <w:pStyle w:val="Normal"/>
+        <w:rPr>
+          <w:lang w:val="en-US" w:eastAsia="en-US"/>
+        </w:rPr>
+      </w:pPr>
+      <w:r>
+        <w:rPr>
+          <w:lang w:val="en-US" w:eastAsia="en-US"/>
+        </w:rPr>
+        <w:t>Date: 17.7.2024</w:t>
+      </w:r>
+    </w:p>
+    <w:p>
+      <w:pPr>
+        <w:pStyle w:val="Normal"/>
+        <w:rPr>
+          <w:lang w:val="en-US" w:eastAsia="en-US"/>
+        </w:rPr>
+      </w:pPr>
+      <w:r>
+        <w:rPr>
+          <w:lang w:val="en-US" w:eastAsia="en-US"/>
+        </w:rPr>
+        <w:t>Activity: Continue client development</w:t>
+      </w:r>
+    </w:p>
+    <w:p>
+      <w:pPr>
+        <w:pStyle w:val="Normal"/>
+        <w:rPr>
+          <w:lang w:val="en-US" w:eastAsia="en-US"/>
+        </w:rPr>
+      </w:pPr>
+      <w:r>
+        <w:rPr>
+          <w:lang w:val="en-US" w:eastAsia="en-US"/>
+        </w:rPr>
+        <w:t>Learning outcome: API security, Angular interceptors and guards</w:t>
+      </w:r>
+    </w:p>
+    <w:p>
+      <w:pPr>
+        <w:pStyle w:val="Normal"/>
+        <w:rPr>
+          <w:lang w:val="en-US" w:eastAsia="en-US"/>
+        </w:rPr>
+      </w:pPr>
+      <w:r>
+        <w:rPr/>
+      </w:r>
+    </w:p>
+    <w:p>
+      <w:pPr>
+        <w:pStyle w:val="Normal"/>
+        <w:rPr>
+          <w:lang w:val="en-US" w:eastAsia="en-US"/>
+        </w:rPr>
+      </w:pPr>
+      <w:r>
+        <w:rPr>
+          <w:lang w:val="en-US" w:eastAsia="en-US"/>
+        </w:rPr>
+        <w:t>Date: 18.7.2024</w:t>
+      </w:r>
+    </w:p>
+    <w:p>
+      <w:pPr>
+        <w:pStyle w:val="Normal"/>
+        <w:rPr>
+          <w:lang w:val="en-US" w:eastAsia="en-US"/>
+        </w:rPr>
+      </w:pPr>
+      <w:r>
+        <w:rPr>
+          <w:lang w:val="en-US" w:eastAsia="en-US"/>
+        </w:rPr>
+        <w:t>Activity: Finish the client and testing</w:t>
+      </w:r>
+    </w:p>
+    <w:p>
+      <w:pPr>
+        <w:pStyle w:val="Normal"/>
+        <w:rPr>
+          <w:lang w:val="en-US" w:eastAsia="en-US"/>
+        </w:rPr>
+      </w:pPr>
+      <w:r>
+        <w:rPr>
+          <w:lang w:val="en-US" w:eastAsia="en-US"/>
+        </w:rPr>
+        <w:t>Learning outcome: User interface design and development</w:t>
+      </w:r>
+    </w:p>
+    <w:p>
+      <w:pPr>
+        <w:pStyle w:val="IndexHeading"/>
         <w:rPr>
           <w:lang w:val="en-US" w:eastAsia="en-US"/>
         </w:rPr>
@@ -947,7 +962,13 @@
         <w:rPr>
           <w:lang w:val="en-US" w:eastAsia="en-US"/>
         </w:rPr>
-        <w:t xml:space="preserve">The Angular video is quite a beast, but </w:t>
+        <w:t>T</w:t>
+      </w:r>
+      <w:r>
+        <w:rPr>
+          <w:lang w:val="en-US" w:eastAsia="en-US"/>
+        </w:rPr>
+        <w:t>ook a quick browse of the Angular video, and then decided on relying more on the written documentation. Angular is such a massive framework, and the differences between versions can be quite large; so best rely on the primary source of information on how everything works. Also watched the MEAN-stack video, which gave me a good starting point on creating my own course project.</w:t>
       </w:r>
     </w:p>
     <w:p>
@@ -975,6 +996,417 @@
           <w:lang w:val="en-US" w:eastAsia="en-US"/>
         </w:rPr>
         <w:t>11.5.2024</w:t>
+      </w:r>
+    </w:p>
+    <w:p>
+      <w:pPr>
+        <w:pStyle w:val="BodyText"/>
+        <w:rPr>
+          <w:lang w:val="en-US" w:eastAsia="en-US"/>
+        </w:rPr>
+      </w:pPr>
+      <w:r>
+        <w:rPr>
+          <w:lang w:val="en-US" w:eastAsia="en-US"/>
+        </w:rPr>
+        <w:t xml:space="preserve">Began building my course project by selecting a topic and designing the app around the selection. I decided to make a budget manager, so I began drafting the database structure and views based on the functionalities I want. </w:t>
+      </w:r>
+    </w:p>
+    <w:p>
+      <w:pPr>
+        <w:pStyle w:val="BodyText"/>
+        <w:rPr>
+          <w:lang w:val="en-US" w:eastAsia="en-US"/>
+        </w:rPr>
+      </w:pPr>
+      <w:r>
+        <w:rPr/>
+      </w:r>
+    </w:p>
+    <w:p>
+      <w:pPr>
+        <w:pStyle w:val="BodyText"/>
+        <w:rPr>
+          <w:lang w:val="en-US" w:eastAsia="en-US"/>
+        </w:rPr>
+      </w:pPr>
+      <w:r>
+        <w:rPr>
+          <w:lang w:val="en-US" w:eastAsia="en-US"/>
+        </w:rPr>
+        <w:t>Began building the server for the app, and configured the first version of the MongoDB tables. After I could create some testing routes that could be used for testing and building the server-side authentication and validation solutions. I decided on using passport-jwt and express-validator, since they are tools I am already familiar with.</w:t>
+      </w:r>
+    </w:p>
+    <w:p>
+      <w:pPr>
+        <w:pStyle w:val="BodyText"/>
+        <w:rPr>
+          <w:lang w:val="en-US" w:eastAsia="en-US"/>
+        </w:rPr>
+      </w:pPr>
+      <w:r>
+        <w:rPr/>
+      </w:r>
+    </w:p>
+    <w:p>
+      <w:pPr>
+        <w:pStyle w:val="BodyText"/>
+        <w:rPr>
+          <w:lang w:val="en-US" w:eastAsia="en-US"/>
+        </w:rPr>
+      </w:pPr>
+      <w:r>
+        <w:rPr>
+          <w:lang w:val="en-US" w:eastAsia="en-US"/>
+        </w:rPr>
+        <w:t>18.5.2024</w:t>
+      </w:r>
+    </w:p>
+    <w:p>
+      <w:pPr>
+        <w:pStyle w:val="BodyText"/>
+        <w:rPr>
+          <w:lang w:val="en-US" w:eastAsia="en-US"/>
+        </w:rPr>
+      </w:pPr>
+      <w:r>
+        <w:rPr>
+          <w:lang w:val="en-US" w:eastAsia="en-US"/>
+        </w:rPr>
+        <w:t>Finished the server building today. It was only the matter of building the necessary routes for data and authentication purposes; since appropriate middle-ware is in place and working, building new routes is fairly straight-forward.</w:t>
+      </w:r>
+    </w:p>
+    <w:p>
+      <w:pPr>
+        <w:pStyle w:val="BodyText"/>
+        <w:rPr>
+          <w:lang w:val="en-US" w:eastAsia="en-US"/>
+        </w:rPr>
+      </w:pPr>
+      <w:r>
+        <w:rPr/>
+      </w:r>
+    </w:p>
+    <w:p>
+      <w:pPr>
+        <w:pStyle w:val="BodyText"/>
+        <w:rPr>
+          <w:lang w:val="en-US" w:eastAsia="en-US"/>
+        </w:rPr>
+      </w:pPr>
+      <w:r>
+        <w:rPr>
+          <w:lang w:val="en-US" w:eastAsia="en-US"/>
+        </w:rPr>
+        <w:t>10.6.2024</w:t>
+      </w:r>
+    </w:p>
+    <w:p>
+      <w:pPr>
+        <w:pStyle w:val="BodyText"/>
+        <w:rPr>
+          <w:lang w:val="en-US" w:eastAsia="en-US"/>
+        </w:rPr>
+      </w:pPr>
+      <w:r>
+        <w:rPr>
+          <w:lang w:val="en-US" w:eastAsia="en-US"/>
+        </w:rPr>
+        <w:t xml:space="preserve">Now that server is built, I began designing and building the client for the application. It has been a little while since I’ve used Angular previously, but having used it quite a lot in other projects it didn’t take long to get back up to speed. </w:t>
+      </w:r>
+    </w:p>
+    <w:p>
+      <w:pPr>
+        <w:pStyle w:val="BodyText"/>
+        <w:rPr>
+          <w:lang w:val="en-US" w:eastAsia="en-US"/>
+        </w:rPr>
+      </w:pPr>
+      <w:r>
+        <w:rPr/>
+      </w:r>
+    </w:p>
+    <w:p>
+      <w:pPr>
+        <w:pStyle w:val="BodyText"/>
+        <w:rPr>
+          <w:lang w:val="en-US" w:eastAsia="en-US"/>
+        </w:rPr>
+      </w:pPr>
+      <w:r>
+        <w:rPr>
+          <w:lang w:val="en-US" w:eastAsia="en-US"/>
+        </w:rPr>
+        <w:t xml:space="preserve">First off, I built the navigation for the application. Navigation uses a toolbar and/or a collapsed menu (depending on screen size), and is built using Bootstrap. The views in the application just contain router-outlets where content is displayed. </w:t>
+      </w:r>
+    </w:p>
+    <w:p>
+      <w:pPr>
+        <w:pStyle w:val="BodyText"/>
+        <w:rPr>
+          <w:lang w:val="en-US" w:eastAsia="en-US"/>
+        </w:rPr>
+      </w:pPr>
+      <w:r>
+        <w:rPr/>
+      </w:r>
+    </w:p>
+    <w:p>
+      <w:pPr>
+        <w:pStyle w:val="BodyText"/>
+        <w:rPr>
+          <w:lang w:val="en-US" w:eastAsia="en-US"/>
+        </w:rPr>
+      </w:pPr>
+      <w:r>
+        <w:rPr>
+          <w:lang w:val="en-US" w:eastAsia="en-US"/>
+        </w:rPr>
+        <w:t>After navigation was sorted the next thing on the list was to build login and registration functionalities. Got started on those.</w:t>
+      </w:r>
+    </w:p>
+    <w:p>
+      <w:pPr>
+        <w:pStyle w:val="BodyText"/>
+        <w:rPr>
+          <w:lang w:val="en-US" w:eastAsia="en-US"/>
+        </w:rPr>
+      </w:pPr>
+      <w:r>
+        <w:rPr/>
+      </w:r>
+    </w:p>
+    <w:p>
+      <w:pPr>
+        <w:pStyle w:val="BodyText"/>
+        <w:rPr>
+          <w:lang w:val="en-US" w:eastAsia="en-US"/>
+        </w:rPr>
+      </w:pPr>
+      <w:r>
+        <w:rPr>
+          <w:lang w:val="en-US" w:eastAsia="en-US"/>
+        </w:rPr>
+        <w:t>17.7.2024</w:t>
+      </w:r>
+    </w:p>
+    <w:p>
+      <w:pPr>
+        <w:pStyle w:val="BodyText"/>
+        <w:rPr>
+          <w:lang w:val="en-US" w:eastAsia="en-US"/>
+        </w:rPr>
+      </w:pPr>
+      <w:r>
+        <w:rPr>
+          <w:lang w:val="en-US" w:eastAsia="en-US"/>
+        </w:rPr>
+        <w:t xml:space="preserve">After a hiatus, returning to work on the client. Finishing the login and registration on the client-side, realized that the security in my API routes was not any good; so fixed those by re-writing some of the routes. </w:t>
+      </w:r>
+    </w:p>
+    <w:p>
+      <w:pPr>
+        <w:pStyle w:val="BodyText"/>
+        <w:rPr>
+          <w:lang w:val="en-US" w:eastAsia="en-US"/>
+        </w:rPr>
+      </w:pPr>
+      <w:r>
+        <w:rPr>
+          <w:lang w:val="en-US" w:eastAsia="en-US"/>
+        </w:rPr>
+        <w:t>After the API/server routes were fixed, the client also needed some added security. Began work on Angular guard to force logging in for the user, paired with an interceptor to attach the auth token to every outgoing HTTP-request.</w:t>
+      </w:r>
+    </w:p>
+    <w:p>
+      <w:pPr>
+        <w:pStyle w:val="BodyText"/>
+        <w:rPr>
+          <w:lang w:val="en-US" w:eastAsia="en-US"/>
+        </w:rPr>
+      </w:pPr>
+      <w:r>
+        <w:rPr/>
+      </w:r>
+    </w:p>
+    <w:p>
+      <w:pPr>
+        <w:pStyle w:val="BodyText"/>
+        <w:rPr>
+          <w:lang w:val="en-US" w:eastAsia="en-US"/>
+        </w:rPr>
+      </w:pPr>
+      <w:r>
+        <w:rPr>
+          <w:lang w:val="en-US" w:eastAsia="en-US"/>
+        </w:rPr>
+        <w:t>To keep things interesting, had also the privilege of dealing with CORS-problems. Seems like I have to fight with the thing every time, but one would imagine that these problems wouldn’t persist like this after dealing with them countless times before.</w:t>
+      </w:r>
+    </w:p>
+    <w:p>
+      <w:pPr>
+        <w:pStyle w:val="BodyText"/>
+        <w:rPr>
+          <w:lang w:val="en-US" w:eastAsia="en-US"/>
+        </w:rPr>
+      </w:pPr>
+      <w:r>
+        <w:rPr/>
+      </w:r>
+    </w:p>
+    <w:p>
+      <w:pPr>
+        <w:pStyle w:val="BodyText"/>
+        <w:rPr>
+          <w:lang w:val="en-US" w:eastAsia="en-US"/>
+        </w:rPr>
+      </w:pPr>
+      <w:r>
+        <w:rPr>
+          <w:lang w:val="en-US" w:eastAsia="en-US"/>
+        </w:rPr>
+        <w:t>18.7.2024</w:t>
+      </w:r>
+    </w:p>
+    <w:p>
+      <w:pPr>
+        <w:pStyle w:val="BodyText"/>
+        <w:rPr>
+          <w:lang w:val="en-US" w:eastAsia="en-US"/>
+        </w:rPr>
+      </w:pPr>
+      <w:r>
+        <w:rPr>
+          <w:lang w:val="en-US" w:eastAsia="en-US"/>
+        </w:rPr>
+        <w:t>Wrote the few remaining components for the applications and cleaned up unnecessary or unwanted components. During the development I have tested quite a few different ideas for the client, but most were impractical or confusing to use. So those were eliminated from the final version.</w:t>
+      </w:r>
+    </w:p>
+    <w:p>
+      <w:pPr>
+        <w:pStyle w:val="BodyText"/>
+        <w:rPr>
+          <w:lang w:val="en-US" w:eastAsia="en-US"/>
+        </w:rPr>
+      </w:pPr>
+      <w:r>
+        <w:rPr/>
+      </w:r>
+    </w:p>
+    <w:p>
+      <w:pPr>
+        <w:pStyle w:val="BodyText"/>
+        <w:rPr>
+          <w:lang w:val="en-US" w:eastAsia="en-US"/>
+        </w:rPr>
+      </w:pPr>
+      <w:r>
+        <w:rPr>
+          <w:lang w:val="en-US" w:eastAsia="en-US"/>
+        </w:rPr>
+        <w:t>Then it was just the matter of testing different parts of the application and committing them to the repository. With the project complete, it was time to submit it along with the necessary documentation.</w:t>
+      </w:r>
+    </w:p>
+    <w:p>
+      <w:pPr>
+        <w:pStyle w:val="BodyText"/>
+        <w:rPr>
+          <w:lang w:val="en-US" w:eastAsia="en-US"/>
+        </w:rPr>
+      </w:pPr>
+      <w:r>
+        <w:rPr/>
+      </w:r>
+    </w:p>
+    <w:p>
+      <w:pPr>
+        <w:pStyle w:val="BodyText"/>
+        <w:rPr>
+          <w:lang w:val="en-US" w:eastAsia="en-US"/>
+        </w:rPr>
+      </w:pPr>
+      <w:r>
+        <w:rPr/>
+      </w:r>
+    </w:p>
+    <w:p>
+      <w:pPr>
+        <w:pStyle w:val="BodyText"/>
+        <w:rPr>
+          <w:lang w:val="en-US" w:eastAsia="en-US"/>
+        </w:rPr>
+      </w:pPr>
+      <w:r>
+        <w:rPr/>
+      </w:r>
+    </w:p>
+    <w:p>
+      <w:pPr>
+        <w:pStyle w:val="BodyText"/>
+        <w:rPr>
+          <w:lang w:val="en-US" w:eastAsia="en-US"/>
+        </w:rPr>
+      </w:pPr>
+      <w:r>
+        <w:rPr>
+          <w:lang w:val="en-US" w:eastAsia="en-US"/>
+        </w:rPr>
+        <w:t xml:space="preserve"> </w:t>
+      </w:r>
+    </w:p>
+    <w:p>
+      <w:pPr>
+        <w:pStyle w:val="BodyText"/>
+        <w:rPr>
+          <w:lang w:val="en-US" w:eastAsia="en-US"/>
+        </w:rPr>
+      </w:pPr>
+      <w:r>
+        <w:rPr/>
+      </w:r>
+    </w:p>
+    <w:p>
+      <w:pPr>
+        <w:pStyle w:val="BodyText"/>
+        <w:rPr>
+          <w:lang w:val="en-US" w:eastAsia="en-US"/>
+        </w:rPr>
+      </w:pPr>
+      <w:r>
+        <w:rPr/>
+      </w:r>
+    </w:p>
+    <w:p>
+      <w:pPr>
+        <w:pStyle w:val="BodyText"/>
+        <w:rPr>
+          <w:lang w:val="en-US" w:eastAsia="en-US"/>
+        </w:rPr>
+      </w:pPr>
+      <w:r>
+        <w:rPr/>
+      </w:r>
+    </w:p>
+    <w:p>
+      <w:pPr>
+        <w:pStyle w:val="BodyText"/>
+        <w:rPr>
+          <w:lang w:val="en-US" w:eastAsia="en-US"/>
+        </w:rPr>
+      </w:pPr>
+      <w:r>
+        <w:rPr/>
+      </w:r>
+    </w:p>
+    <w:p>
+      <w:pPr>
+        <w:pStyle w:val="BodyText"/>
+        <w:rPr>
+          <w:lang w:val="en-US" w:eastAsia="en-US"/>
+        </w:rPr>
+      </w:pPr>
+      <w:r>
+        <w:rPr/>
       </w:r>
     </w:p>
     <w:sectPr>
@@ -1773,8 +2205,8 @@
       <w:u w:val="single"/>
     </w:rPr>
   </w:style>
-  <w:style w:type="character" w:styleId="Pagenumber">
-    <w:name w:val="page number"/>
+  <w:style w:type="character" w:styleId="PageNumber">
+    <w:name w:val="Page Number"/>
     <w:basedOn w:val="DefaultParagraphFont"/>
     <w:qFormat/>
     <w:rPr/>
@@ -1878,7 +2310,7 @@
     </w:rPr>
   </w:style>
   <w:style w:type="paragraph" w:styleId="Index1">
-    <w:name w:val="index 1"/>
+    <w:name w:val="Index 1"/>
     <w:basedOn w:val="Normal"/>
     <w:next w:val="Normal"/>
     <w:autoRedefine/>
@@ -1890,7 +2322,7 @@
     <w:rPr/>
   </w:style>
   <w:style w:type="paragraph" w:styleId="Index2">
-    <w:name w:val="index 2"/>
+    <w:name w:val="Index 2"/>
     <w:basedOn w:val="Normal"/>
     <w:next w:val="Normal"/>
     <w:autoRedefine/>
@@ -1902,7 +2334,7 @@
     <w:rPr/>
   </w:style>
   <w:style w:type="paragraph" w:styleId="Index3">
-    <w:name w:val="index 3"/>
+    <w:name w:val="Index 3"/>
     <w:basedOn w:val="Normal"/>
     <w:next w:val="Normal"/>
     <w:autoRedefine/>
@@ -1913,7 +2345,7 @@
     </w:pPr>
     <w:rPr/>
   </w:style>
-  <w:style w:type="paragraph" w:styleId="Index4">
+  <w:style w:type="paragraph" w:styleId="index4">
     <w:name w:val="index 4"/>
     <w:basedOn w:val="Normal"/>
     <w:next w:val="Normal"/>
@@ -1925,7 +2357,7 @@
     </w:pPr>
     <w:rPr/>
   </w:style>
-  <w:style w:type="paragraph" w:styleId="Index5">
+  <w:style w:type="paragraph" w:styleId="index5">
     <w:name w:val="index 5"/>
     <w:basedOn w:val="Normal"/>
     <w:next w:val="Normal"/>
@@ -1937,7 +2369,7 @@
     </w:pPr>
     <w:rPr/>
   </w:style>
-  <w:style w:type="paragraph" w:styleId="Index6">
+  <w:style w:type="paragraph" w:styleId="index6">
     <w:name w:val="index 6"/>
     <w:basedOn w:val="Normal"/>
     <w:next w:val="Normal"/>
@@ -1949,7 +2381,7 @@
     </w:pPr>
     <w:rPr/>
   </w:style>
-  <w:style w:type="paragraph" w:styleId="Index7">
+  <w:style w:type="paragraph" w:styleId="index7">
     <w:name w:val="index 7"/>
     <w:basedOn w:val="Normal"/>
     <w:next w:val="Normal"/>
@@ -1961,7 +2393,7 @@
     </w:pPr>
     <w:rPr/>
   </w:style>
-  <w:style w:type="paragraph" w:styleId="Index8">
+  <w:style w:type="paragraph" w:styleId="index8">
     <w:name w:val="index 8"/>
     <w:basedOn w:val="Normal"/>
     <w:next w:val="Normal"/>
@@ -1973,7 +2405,7 @@
     </w:pPr>
     <w:rPr/>
   </w:style>
-  <w:style w:type="paragraph" w:styleId="Index9">
+  <w:style w:type="paragraph" w:styleId="index9">
     <w:name w:val="index 9"/>
     <w:basedOn w:val="Normal"/>
     <w:next w:val="Normal"/>
@@ -1985,8 +2417,8 @@
     </w:pPr>
     <w:rPr/>
   </w:style>
-  <w:style w:type="paragraph" w:styleId="Indexheading">
-    <w:name w:val="index heading"/>
+  <w:style w:type="paragraph" w:styleId="IndexHeading">
+    <w:name w:val="Index Heading"/>
     <w:basedOn w:val="Normal"/>
     <w:next w:val="Index1"/>
     <w:semiHidden/>
@@ -2179,6 +2611,7 @@
     <w:qFormat/>
     <w:pPr>
       <w:widowControl w:val="false"/>
+      <w:suppressAutoHyphens w:val="true"/>
       <w:bidi w:val="0"/>
       <w:spacing w:lineRule="auto" w:line="360" w:before="0" w:after="0"/>
       <w:jc w:val="left"/>
@@ -2192,7 +2625,7 @@
       <w:lang w:val="en-US" w:eastAsia="zh-CN" w:bidi="ar-SA"/>
     </w:rPr>
   </w:style>
-  <w:style w:type="paragraph" w:styleId="Font5" w:customStyle="1">
+  <w:style w:type="paragraph" w:styleId="font5" w:customStyle="1">
     <w:name w:val="font5"/>
     <w:basedOn w:val="Normal"/>
     <w:qFormat/>
@@ -2207,7 +2640,7 @@
       <w:szCs w:val="20"/>
     </w:rPr>
   </w:style>
-  <w:style w:type="paragraph" w:styleId="Font6" w:customStyle="1">
+  <w:style w:type="paragraph" w:styleId="font6" w:customStyle="1">
     <w:name w:val="font6"/>
     <w:basedOn w:val="Normal"/>
     <w:qFormat/>
@@ -2220,7 +2653,7 @@
       <w:szCs w:val="14"/>
     </w:rPr>
   </w:style>
-  <w:style w:type="paragraph" w:styleId="Xl24" w:customStyle="1">
+  <w:style w:type="paragraph" w:styleId="xl24" w:customStyle="1">
     <w:name w:val="xl24"/>
     <w:basedOn w:val="Normal"/>
     <w:qFormat/>
@@ -2239,7 +2672,7 @@
       <w:color w:val="000000"/>
     </w:rPr>
   </w:style>
-  <w:style w:type="paragraph" w:styleId="Xl25" w:customStyle="1">
+  <w:style w:type="paragraph" w:styleId="xl25" w:customStyle="1">
     <w:name w:val="xl25"/>
     <w:basedOn w:val="Normal"/>
     <w:qFormat/>
@@ -2255,7 +2688,7 @@
       <w:color w:val="000000"/>
     </w:rPr>
   </w:style>
-  <w:style w:type="paragraph" w:styleId="Xl26" w:customStyle="1">
+  <w:style w:type="paragraph" w:styleId="xl26" w:customStyle="1">
     <w:name w:val="xl26"/>
     <w:basedOn w:val="Normal"/>
     <w:qFormat/>
@@ -2267,7 +2700,7 @@
     </w:pPr>
     <w:rPr/>
   </w:style>
-  <w:style w:type="paragraph" w:styleId="Xl27" w:customStyle="1">
+  <w:style w:type="paragraph" w:styleId="xl27" w:customStyle="1">
     <w:name w:val="xl27"/>
     <w:basedOn w:val="Normal"/>
     <w:qFormat/>
@@ -2279,7 +2712,7 @@
     </w:pPr>
     <w:rPr/>
   </w:style>
-  <w:style w:type="paragraph" w:styleId="Xl28" w:customStyle="1">
+  <w:style w:type="paragraph" w:styleId="xl28" w:customStyle="1">
     <w:name w:val="xl28"/>
     <w:basedOn w:val="Normal"/>
     <w:qFormat/>
@@ -2293,7 +2726,7 @@
       <w:bCs/>
     </w:rPr>
   </w:style>
-  <w:style w:type="paragraph" w:styleId="Xl29" w:customStyle="1">
+  <w:style w:type="paragraph" w:styleId="xl29" w:customStyle="1">
     <w:name w:val="xl29"/>
     <w:basedOn w:val="Normal"/>
     <w:qFormat/>
@@ -2306,7 +2739,7 @@
     </w:pPr>
     <w:rPr/>
   </w:style>
-  <w:style w:type="paragraph" w:styleId="Xl30" w:customStyle="1">
+  <w:style w:type="paragraph" w:styleId="xl30" w:customStyle="1">
     <w:name w:val="xl30"/>
     <w:basedOn w:val="Normal"/>
     <w:qFormat/>
@@ -2321,7 +2754,7 @@
       <w:bCs/>
     </w:rPr>
   </w:style>
-  <w:style w:type="paragraph" w:styleId="Xl31" w:customStyle="1">
+  <w:style w:type="paragraph" w:styleId="xl31" w:customStyle="1">
     <w:name w:val="xl31"/>
     <w:basedOn w:val="Normal"/>
     <w:qFormat/>
@@ -2331,7 +2764,7 @@
     </w:pPr>
     <w:rPr/>
   </w:style>
-  <w:style w:type="paragraph" w:styleId="Xl32" w:customStyle="1">
+  <w:style w:type="paragraph" w:styleId="xl32" w:customStyle="1">
     <w:name w:val="xl32"/>
     <w:basedOn w:val="Normal"/>
     <w:qFormat/>
@@ -2346,7 +2779,7 @@
       <w:bCs/>
     </w:rPr>
   </w:style>
-  <w:style w:type="paragraph" w:styleId="Xl33" w:customStyle="1">
+  <w:style w:type="paragraph" w:styleId="xl33" w:customStyle="1">
     <w:name w:val="xl33"/>
     <w:basedOn w:val="Normal"/>
     <w:qFormat/>
@@ -2359,7 +2792,7 @@
     </w:pPr>
     <w:rPr/>
   </w:style>
-  <w:style w:type="paragraph" w:styleId="Xl34" w:customStyle="1">
+  <w:style w:type="paragraph" w:styleId="xl34" w:customStyle="1">
     <w:name w:val="xl34"/>
     <w:basedOn w:val="Normal"/>
     <w:qFormat/>
@@ -2375,7 +2808,7 @@
       <w:color w:val="808080"/>
     </w:rPr>
   </w:style>
-  <w:style w:type="paragraph" w:styleId="Xl35" w:customStyle="1">
+  <w:style w:type="paragraph" w:styleId="xl35" w:customStyle="1">
     <w:name w:val="xl35"/>
     <w:basedOn w:val="Normal"/>
     <w:qFormat/>
@@ -2393,7 +2826,7 @@
       <w:szCs w:val="2"/>
     </w:rPr>
   </w:style>
-  <w:style w:type="paragraph" w:styleId="Xl36" w:customStyle="1">
+  <w:style w:type="paragraph" w:styleId="xl36" w:customStyle="1">
     <w:name w:val="xl36"/>
     <w:basedOn w:val="Normal"/>
     <w:qFormat/>
@@ -2408,7 +2841,7 @@
       <w:szCs w:val="2"/>
     </w:rPr>
   </w:style>
-  <w:style w:type="paragraph" w:styleId="Xl37" w:customStyle="1">
+  <w:style w:type="paragraph" w:styleId="xl37" w:customStyle="1">
     <w:name w:val="xl37"/>
     <w:basedOn w:val="Normal"/>
     <w:qFormat/>
@@ -2421,7 +2854,7 @@
     </w:pPr>
     <w:rPr/>
   </w:style>
-  <w:style w:type="paragraph" w:styleId="Xl38" w:customStyle="1">
+  <w:style w:type="paragraph" w:styleId="xl38" w:customStyle="1">
     <w:name w:val="xl38"/>
     <w:basedOn w:val="Normal"/>
     <w:qFormat/>
@@ -2431,7 +2864,7 @@
     </w:pPr>
     <w:rPr/>
   </w:style>
-  <w:style w:type="paragraph" w:styleId="Xl39" w:customStyle="1">
+  <w:style w:type="paragraph" w:styleId="xl39" w:customStyle="1">
     <w:name w:val="xl39"/>
     <w:basedOn w:val="Normal"/>
     <w:qFormat/>

</xml_diff>